<commit_message>
added description to readme file
</commit_message>
<xml_diff>
--- a/Archivo de entrega.docx
+++ b/Archivo de entrega.docx
@@ -189,9 +189,529 @@
           </wp:inline>
         </w:drawing>
       </w:r>
+    </w:p>
+    <w:p>
+      <w:pPr>
+        <w:pStyle w:val="ListParagraph"/>
+      </w:pPr>
+    </w:p>
+    <w:p>
+      <w:pPr>
+        <w:pStyle w:val="ListParagraph"/>
+      </w:pPr>
+    </w:p>
+    <w:p>
+      <w:pPr>
+        <w:pStyle w:val="ListParagraph"/>
+      </w:pPr>
+    </w:p>
+    <w:p>
+      <w:pPr>
+        <w:pStyle w:val="ListParagraph"/>
+      </w:pPr>
+    </w:p>
+    <w:p>
+      <w:pPr>
+        <w:pStyle w:val="ListParagraph"/>
+      </w:pPr>
+    </w:p>
+    <w:p>
+      <w:pPr>
+        <w:pStyle w:val="ListParagraph"/>
+      </w:pPr>
+    </w:p>
+    <w:p>
+      <w:pPr>
+        <w:pStyle w:val="ListParagraph"/>
+      </w:pPr>
+    </w:p>
+    <w:p>
+      <w:pPr>
+        <w:pStyle w:val="ListParagraph"/>
+      </w:pPr>
+    </w:p>
+    <w:p>
+      <w:pPr>
+        <w:pStyle w:val="ListParagraph"/>
+      </w:pPr>
+    </w:p>
+    <w:p>
+      <w:pPr>
+        <w:pStyle w:val="ListParagraph"/>
+      </w:pPr>
+    </w:p>
+    <w:p>
+      <w:pPr>
+        <w:pStyle w:val="ListParagraph"/>
+      </w:pPr>
+    </w:p>
+    <w:p>
+      <w:pPr>
+        <w:pStyle w:val="ListParagraph"/>
+      </w:pPr>
+    </w:p>
+    <w:p>
+      <w:pPr>
+        <w:pStyle w:val="ListParagraph"/>
+      </w:pPr>
+    </w:p>
+    <w:p>
+      <w:pPr>
+        <w:pStyle w:val="ListParagraph"/>
+      </w:pPr>
+    </w:p>
+    <w:p>
+      <w:pPr>
+        <w:pStyle w:val="ListParagraph"/>
+      </w:pPr>
+    </w:p>
+    <w:p>
+      <w:pPr>
+        <w:pStyle w:val="ListParagraph"/>
+        <w:numPr>
+          <w:ilvl w:val="0"/>
+          <w:numId w:val="1"/>
+        </w:numPr>
+      </w:pPr>
+      <w:proofErr w:type="spellStart"/>
+      <w:r>
+        <w:lastRenderedPageBreak/>
+        <w:t>Repositorio</w:t>
+      </w:r>
+      <w:proofErr w:type="spellEnd"/>
+      <w:r>
+        <w:t xml:space="preserve"> </w:t>
+      </w:r>
+      <w:proofErr w:type="spellStart"/>
+      <w:r>
+        <w:t>Github</w:t>
+      </w:r>
+      <w:proofErr w:type="spellEnd"/>
+      <w:r>
+        <w:t>:</w:t>
+      </w:r>
+      <w:r>
+        <w:t xml:space="preserve"> </w:t>
+      </w:r>
+      <w:hyperlink r:id="rId8" w:history="1">
+        <w:r>
+          <w:rPr>
+            <w:rStyle w:val="Hyperlink"/>
+          </w:rPr>
+          <w:t>https://github.com/sbsreyes/Taller_1_despliegue</w:t>
+        </w:r>
+      </w:hyperlink>
+    </w:p>
+    <w:p>
+      <w:pPr>
+        <w:ind w:firstLine="720"/>
+      </w:pPr>
+      <w:r>
+        <w:t xml:space="preserve">Repo clone link: </w:t>
+      </w:r>
+      <w:hyperlink r:id="rId9" w:history="1">
+        <w:r>
+          <w:rPr>
+            <w:rStyle w:val="Hyperlink"/>
+          </w:rPr>
+          <w:t>https://github.com/sbsreyes/Taller_1_despliegue.git</w:t>
+        </w:r>
+      </w:hyperlink>
+    </w:p>
+    <w:p/>
+    <w:p>
+      <w:pPr>
+        <w:jc w:val="center"/>
+      </w:pPr>
+      <w:r>
+        <w:drawing>
+          <wp:inline distT="0" distB="0" distL="0" distR="0" wp14:anchorId="709F1D9D" wp14:editId="7D597176">
+            <wp:extent cx="3791089" cy="2714922"/>
+            <wp:effectExtent l="0" t="0" r="0" b="3175"/>
+            <wp:docPr id="14" name="Picture 14"/>
+            <wp:cNvGraphicFramePr>
+              <a:graphicFrameLocks xmlns:a="http://schemas.openxmlformats.org/drawingml/2006/main" noChangeAspect="1"/>
+            </wp:cNvGraphicFramePr>
+            <a:graphic xmlns:a="http://schemas.openxmlformats.org/drawingml/2006/main">
+              <a:graphicData uri="http://schemas.openxmlformats.org/drawingml/2006/picture">
+                <pic:pic xmlns:pic="http://schemas.openxmlformats.org/drawingml/2006/picture">
+                  <pic:nvPicPr>
+                    <pic:cNvPr id="1" name=""/>
+                    <pic:cNvPicPr/>
+                  </pic:nvPicPr>
+                  <pic:blipFill>
+                    <a:blip r:embed="rId10"/>
+                    <a:stretch>
+                      <a:fillRect/>
+                    </a:stretch>
+                  </pic:blipFill>
+                  <pic:spPr>
+                    <a:xfrm>
+                      <a:off x="0" y="0"/>
+                      <a:ext cx="3800653" cy="2721771"/>
+                    </a:xfrm>
+                    <a:prstGeom prst="rect">
+                      <a:avLst/>
+                    </a:prstGeom>
+                  </pic:spPr>
+                </pic:pic>
+              </a:graphicData>
+            </a:graphic>
+          </wp:inline>
+        </w:drawing>
+      </w:r>
+    </w:p>
+    <w:p>
+      <w:pPr>
+        <w:pStyle w:val="ListParagraph"/>
+        <w:numPr>
+          <w:ilvl w:val="0"/>
+          <w:numId w:val="1"/>
+        </w:numPr>
+      </w:pPr>
+      <w:proofErr w:type="spellStart"/>
+      <w:r>
+        <w:t>Conexion</w:t>
+      </w:r>
+      <w:proofErr w:type="spellEnd"/>
+      <w:r>
+        <w:t xml:space="preserve"> a la </w:t>
+      </w:r>
+      <w:proofErr w:type="spellStart"/>
+      <w:r>
+        <w:t>máquina</w:t>
+      </w:r>
+      <w:proofErr w:type="spellEnd"/>
+      <w:r>
+        <w:t xml:space="preserve"> virtual:</w:t>
+      </w:r>
+      <w:r>
+        <w:br/>
+      </w:r>
+      <w:r>
+        <w:drawing>
+          <wp:inline distT="0" distB="0" distL="0" distR="0" wp14:anchorId="7ABDD080" wp14:editId="1B683142">
+            <wp:extent cx="5943600" cy="2703195"/>
+            <wp:effectExtent l="0" t="0" r="0" b="1905"/>
+            <wp:docPr id="11" name="Picture 11"/>
+            <wp:cNvGraphicFramePr>
+              <a:graphicFrameLocks xmlns:a="http://schemas.openxmlformats.org/drawingml/2006/main" noChangeAspect="1"/>
+            </wp:cNvGraphicFramePr>
+            <a:graphic xmlns:a="http://schemas.openxmlformats.org/drawingml/2006/main">
+              <a:graphicData uri="http://schemas.openxmlformats.org/drawingml/2006/picture">
+                <pic:pic xmlns:pic="http://schemas.openxmlformats.org/drawingml/2006/picture">
+                  <pic:nvPicPr>
+                    <pic:cNvPr id="1" name=""/>
+                    <pic:cNvPicPr/>
+                  </pic:nvPicPr>
+                  <pic:blipFill>
+                    <a:blip r:embed="rId11"/>
+                    <a:stretch>
+                      <a:fillRect/>
+                    </a:stretch>
+                  </pic:blipFill>
+                  <pic:spPr>
+                    <a:xfrm>
+                      <a:off x="0" y="0"/>
+                      <a:ext cx="5943600" cy="2703195"/>
+                    </a:xfrm>
+                    <a:prstGeom prst="rect">
+                      <a:avLst/>
+                    </a:prstGeom>
+                  </pic:spPr>
+                </pic:pic>
+              </a:graphicData>
+            </a:graphic>
+          </wp:inline>
+        </w:drawing>
+      </w:r>
+    </w:p>
+    <w:p/>
+    <w:p>
+      <w:pPr>
+        <w:pStyle w:val="ListParagraph"/>
+        <w:numPr>
+          <w:ilvl w:val="0"/>
+          <w:numId w:val="1"/>
+        </w:numPr>
+      </w:pPr>
+      <w:r>
+        <w:t xml:space="preserve">Clone del repo de git </w:t>
+      </w:r>
+      <w:proofErr w:type="spellStart"/>
+      <w:r>
+        <w:t>en</w:t>
+      </w:r>
+      <w:proofErr w:type="spellEnd"/>
+      <w:r>
+        <w:t xml:space="preserve"> la </w:t>
+      </w:r>
+      <w:proofErr w:type="spellStart"/>
+      <w:r>
+        <w:t>instancia</w:t>
+      </w:r>
+      <w:proofErr w:type="spellEnd"/>
+      <w:r>
+        <w:t xml:space="preserve"> de ec2:</w:t>
+      </w:r>
+    </w:p>
+    <w:p/>
+    <w:p>
+      <w:r>
+        <w:drawing>
+          <wp:inline distT="0" distB="0" distL="0" distR="0" wp14:anchorId="1BF8B6DE" wp14:editId="361ED609">
+            <wp:extent cx="3850101" cy="527282"/>
+            <wp:effectExtent l="0" t="0" r="0" b="6350"/>
+            <wp:docPr id="13" name="Picture 13"/>
+            <wp:cNvGraphicFramePr>
+              <a:graphicFrameLocks xmlns:a="http://schemas.openxmlformats.org/drawingml/2006/main" noChangeAspect="1"/>
+            </wp:cNvGraphicFramePr>
+            <a:graphic xmlns:a="http://schemas.openxmlformats.org/drawingml/2006/main">
+              <a:graphicData uri="http://schemas.openxmlformats.org/drawingml/2006/picture">
+                <pic:pic xmlns:pic="http://schemas.openxmlformats.org/drawingml/2006/picture">
+                  <pic:nvPicPr>
+                    <pic:cNvPr id="1" name=""/>
+                    <pic:cNvPicPr/>
+                  </pic:nvPicPr>
+                  <pic:blipFill rotWithShape="1">
+                    <a:blip r:embed="rId12"/>
+                    <a:srcRect b="70098"/>
+                    <a:stretch/>
+                  </pic:blipFill>
+                  <pic:spPr bwMode="auto">
+                    <a:xfrm>
+                      <a:off x="0" y="0"/>
+                      <a:ext cx="3870487" cy="530074"/>
+                    </a:xfrm>
+                    <a:prstGeom prst="rect">
+                      <a:avLst/>
+                    </a:prstGeom>
+                    <a:ln>
+                      <a:noFill/>
+                    </a:ln>
+                    <a:extLst>
+                      <a:ext uri="{53640926-AAD7-44D8-BBD7-CCE9431645EC}">
+                        <a14:shadowObscured xmlns:a14="http://schemas.microsoft.com/office/drawing/2010/main"/>
+                      </a:ext>
+                    </a:extLst>
+                  </pic:spPr>
+                </pic:pic>
+              </a:graphicData>
+            </a:graphic>
+          </wp:inline>
+        </w:drawing>
+      </w:r>
+    </w:p>
+    <w:p/>
+    <w:p>
+      <w:pPr>
+        <w:pStyle w:val="ListParagraph"/>
+        <w:numPr>
+          <w:ilvl w:val="0"/>
+          <w:numId w:val="1"/>
+        </w:numPr>
+      </w:pPr>
+      <w:r>
+        <w:t xml:space="preserve">Screenshot </w:t>
+      </w:r>
+      <w:proofErr w:type="spellStart"/>
+      <w:r>
+        <w:t>carpeta</w:t>
+      </w:r>
+      <w:proofErr w:type="spellEnd"/>
+      <w:r>
+        <w:t xml:space="preserve"> </w:t>
+      </w:r>
+      <w:proofErr w:type="spellStart"/>
+      <w:r>
+        <w:t>clonada</w:t>
+      </w:r>
+      <w:proofErr w:type="spellEnd"/>
+      <w:r>
+        <w:t xml:space="preserve"> </w:t>
+      </w:r>
+      <w:proofErr w:type="spellStart"/>
+      <w:r>
+        <w:t>en</w:t>
+      </w:r>
+      <w:proofErr w:type="spellEnd"/>
+      <w:r>
+        <w:t xml:space="preserve"> la </w:t>
+      </w:r>
+      <w:proofErr w:type="spellStart"/>
+      <w:r>
+        <w:t>máquina</w:t>
+      </w:r>
+      <w:proofErr w:type="spellEnd"/>
+      <w:r>
+        <w:t xml:space="preserve"> virtual </w:t>
+      </w:r>
+    </w:p>
+    <w:p>
       <w:bookmarkStart w:id="0" w:name="_GoBack"/>
       <w:bookmarkEnd w:id="0"/>
-    </w:p>
+      <w:r>
+        <w:drawing>
+          <wp:inline distT="0" distB="0" distL="0" distR="0" wp14:anchorId="2D458AB7" wp14:editId="36468DCF">
+            <wp:extent cx="4638910" cy="572278"/>
+            <wp:effectExtent l="0" t="0" r="0" b="0"/>
+            <wp:docPr id="16" name="Picture 16"/>
+            <wp:cNvGraphicFramePr>
+              <a:graphicFrameLocks xmlns:a="http://schemas.openxmlformats.org/drawingml/2006/main" noChangeAspect="1"/>
+            </wp:cNvGraphicFramePr>
+            <a:graphic xmlns:a="http://schemas.openxmlformats.org/drawingml/2006/main">
+              <a:graphicData uri="http://schemas.openxmlformats.org/drawingml/2006/picture">
+                <pic:pic xmlns:pic="http://schemas.openxmlformats.org/drawingml/2006/picture">
+                  <pic:nvPicPr>
+                    <pic:cNvPr id="1" name=""/>
+                    <pic:cNvPicPr/>
+                  </pic:nvPicPr>
+                  <pic:blipFill rotWithShape="1">
+                    <a:blip r:embed="rId13"/>
+                    <a:srcRect b="45840"/>
+                    <a:stretch/>
+                  </pic:blipFill>
+                  <pic:spPr bwMode="auto">
+                    <a:xfrm>
+                      <a:off x="0" y="0"/>
+                      <a:ext cx="4666713" cy="575708"/>
+                    </a:xfrm>
+                    <a:prstGeom prst="rect">
+                      <a:avLst/>
+                    </a:prstGeom>
+                    <a:ln>
+                      <a:noFill/>
+                    </a:ln>
+                    <a:extLst>
+                      <a:ext uri="{53640926-AAD7-44D8-BBD7-CCE9431645EC}">
+                        <a14:shadowObscured xmlns:a14="http://schemas.microsoft.com/office/drawing/2010/main"/>
+                      </a:ext>
+                    </a:extLst>
+                  </pic:spPr>
+                </pic:pic>
+              </a:graphicData>
+            </a:graphic>
+          </wp:inline>
+        </w:drawing>
+      </w:r>
+    </w:p>
+    <w:p/>
+    <w:p>
+      <w:pPr>
+        <w:pStyle w:val="ListParagraph"/>
+        <w:numPr>
+          <w:ilvl w:val="0"/>
+          <w:numId w:val="1"/>
+        </w:numPr>
+      </w:pPr>
+      <w:r>
+        <w:t xml:space="preserve">Screenshot </w:t>
+      </w:r>
+      <w:proofErr w:type="spellStart"/>
+      <w:r>
+        <w:t>tablero</w:t>
+      </w:r>
+      <w:proofErr w:type="spellEnd"/>
+      <w:r>
+        <w:t xml:space="preserve"> </w:t>
+      </w:r>
+      <w:proofErr w:type="spellStart"/>
+      <w:r>
+        <w:t>corriendo</w:t>
+      </w:r>
+      <w:proofErr w:type="spellEnd"/>
+      <w:r>
+        <w:t xml:space="preserve"> y el link del </w:t>
+      </w:r>
+      <w:proofErr w:type="spellStart"/>
+      <w:r>
+        <w:t>tablero</w:t>
+      </w:r>
+      <w:proofErr w:type="spellEnd"/>
+      <w:r>
+        <w:t xml:space="preserve"> </w:t>
+      </w:r>
+      <w:proofErr w:type="spellStart"/>
+      <w:r>
+        <w:t>en</w:t>
+      </w:r>
+      <w:proofErr w:type="spellEnd"/>
+      <w:r>
+        <w:t xml:space="preserve"> el </w:t>
+      </w:r>
+      <w:proofErr w:type="spellStart"/>
+      <w:r>
+        <w:t>informe</w:t>
+      </w:r>
+      <w:proofErr w:type="spellEnd"/>
+      <w:r>
+        <w:t> </w:t>
+      </w:r>
+    </w:p>
+    <w:p/>
+    <w:p>
+      <w:r>
+        <w:drawing>
+          <wp:inline distT="0" distB="0" distL="0" distR="0" wp14:anchorId="3AC89198" wp14:editId="7906219D">
+            <wp:extent cx="5943600" cy="3672205"/>
+            <wp:effectExtent l="0" t="0" r="0" b="0"/>
+            <wp:docPr id="15" name="Picture 15"/>
+            <wp:cNvGraphicFramePr>
+              <a:graphicFrameLocks xmlns:a="http://schemas.openxmlformats.org/drawingml/2006/main" noChangeAspect="1"/>
+            </wp:cNvGraphicFramePr>
+            <a:graphic xmlns:a="http://schemas.openxmlformats.org/drawingml/2006/main">
+              <a:graphicData uri="http://schemas.openxmlformats.org/drawingml/2006/picture">
+                <pic:pic xmlns:pic="http://schemas.openxmlformats.org/drawingml/2006/picture">
+                  <pic:nvPicPr>
+                    <pic:cNvPr id="1" name=""/>
+                    <pic:cNvPicPr/>
+                  </pic:nvPicPr>
+                  <pic:blipFill>
+                    <a:blip r:embed="rId14"/>
+                    <a:stretch>
+                      <a:fillRect/>
+                    </a:stretch>
+                  </pic:blipFill>
+                  <pic:spPr>
+                    <a:xfrm>
+                      <a:off x="0" y="0"/>
+                      <a:ext cx="5943600" cy="3672205"/>
+                    </a:xfrm>
+                    <a:prstGeom prst="rect">
+                      <a:avLst/>
+                    </a:prstGeom>
+                  </pic:spPr>
+                </pic:pic>
+              </a:graphicData>
+            </a:graphic>
+          </wp:inline>
+        </w:drawing>
+      </w:r>
+    </w:p>
+    <w:p>
+      <w:r>
+        <w:t xml:space="preserve">Link del </w:t>
+      </w:r>
+      <w:proofErr w:type="spellStart"/>
+      <w:r>
+        <w:t>informe</w:t>
+      </w:r>
+      <w:proofErr w:type="spellEnd"/>
+      <w:r>
+        <w:t xml:space="preserve">: </w:t>
+      </w:r>
+      <w:hyperlink r:id="rId15" w:history="1">
+        <w:r>
+          <w:rPr>
+            <w:rStyle w:val="Hyperlink"/>
+          </w:rPr>
+          <w:t>http://3.93.44.64:8050</w:t>
+        </w:r>
+      </w:hyperlink>
+    </w:p>
+    <w:p/>
+    <w:p/>
+    <w:p/>
     <w:sectPr>
       <w:pgSz w:w="12240" w:h="15840"/>
       <w:pgMar w:top="1440" w:right="1440" w:bottom="1440" w:left="1440" w:header="708" w:footer="708" w:gutter="0"/>
@@ -890,7 +1410,6 @@
   <w:style w:type="character" w:default="1" w:styleId="DefaultParagraphFont">
     <w:name w:val="Default Paragraph Font"/>
     <w:uiPriority w:val="1"/>
-    <w:semiHidden/>
     <w:unhideWhenUsed/>
   </w:style>
   <w:style w:type="table" w:default="1" w:styleId="TableNormal">
@@ -924,6 +1443,29 @@
       <w:ind w:left="720"/>
       <w:contextualSpacing/>
     </w:pPr>
+  </w:style>
+  <w:style w:type="character" w:styleId="Hyperlink">
+    <w:name w:val="Hyperlink"/>
+    <w:basedOn w:val="DefaultParagraphFont"/>
+    <w:uiPriority w:val="99"/>
+    <w:unhideWhenUsed/>
+    <w:rsid w:val="001D2754"/>
+    <w:rPr>
+      <w:color w:val="0563C1" w:themeColor="hyperlink"/>
+      <w:u w:val="single"/>
+    </w:rPr>
+  </w:style>
+  <w:style w:type="character" w:styleId="UnresolvedMention">
+    <w:name w:val="Unresolved Mention"/>
+    <w:basedOn w:val="DefaultParagraphFont"/>
+    <w:uiPriority w:val="99"/>
+    <w:semiHidden/>
+    <w:unhideWhenUsed/>
+    <w:rsid w:val="001D2754"/>
+    <w:rPr>
+      <w:color w:val="605E5C"/>
+      <w:shd w:val="clear" w:color="auto" w:fill="E1DFDD"/>
+    </w:rPr>
   </w:style>
 </w:styles>
 </file>

</xml_diff>